<commit_message>
Dossier projet mise en forme
</commit_message>
<xml_diff>
--- a/dossier_admin/admin/Dossier de Projet/divers/Résumé du projet.docx
+++ b/dossier_admin/admin/Dossier de Projet/divers/Résumé du projet.docx
@@ -387,7 +387,7 @@
           <w:sz w:val="24"/>
           <w:szCs w:val="24"/>
         </w:rPr>
-        <w:t xml:space="preserve">Dans le </w:t>
+        <w:t xml:space="preserve">Dans le cadre de ma préparation du titre de Développeur Web et Web Mobile </w:t>
       </w:r>
       <w:r>
         <w:rPr>
@@ -395,7 +395,7 @@
           <w:sz w:val="24"/>
           <w:szCs w:val="24"/>
         </w:rPr>
-        <w:t xml:space="preserve">cadre de </w:t>
+        <w:t xml:space="preserve">de </w:t>
       </w:r>
       <w:r>
         <w:rPr>
@@ -403,15 +403,7 @@
           <w:sz w:val="24"/>
           <w:szCs w:val="24"/>
         </w:rPr>
-        <w:t>ma préparation du</w:t>
-      </w:r>
-      <w:r>
-        <w:rPr>
-          <w:rFonts w:ascii="Times New Roman" w:hAnsi="Times New Roman" w:cs="Times New Roman"/>
-          <w:sz w:val="24"/>
-          <w:szCs w:val="24"/>
-        </w:rPr>
-        <w:t xml:space="preserve"> titre de Développeur Web et Web Mobile niveau III à l’IFPA de Mérignac, j’ai réalisé une application personnelle que je vais vous présenter. </w:t>
+        <w:t xml:space="preserve">niveau III à l’IFPA de Mérignac, j’ai réalisé une application personnelle que je vais vous présenter. </w:t>
       </w:r>
     </w:p>
     <w:p>
@@ -441,7 +433,7 @@
           <w:sz w:val="24"/>
           <w:szCs w:val="24"/>
         </w:rPr>
-        <w:t xml:space="preserve">Il s’agit d’une application de gestion de vêtements très originalement nommée </w:t>
+        <w:t>Il s’agit d’une application de gestion de vêtements très originalement nommée « </w:t>
       </w:r>
       <w:proofErr w:type="spellStart"/>
       <w:r>
@@ -459,7 +451,7 @@
           <w:sz w:val="24"/>
           <w:szCs w:val="24"/>
         </w:rPr>
-        <w:t>.</w:t>
+        <w:t> ».</w:t>
       </w:r>
     </w:p>
     <w:p>
@@ -489,71 +481,7 @@
           <w:sz w:val="24"/>
           <w:szCs w:val="24"/>
         </w:rPr>
-        <w:t>Le but est</w:t>
-      </w:r>
-      <w:r>
-        <w:rPr>
-          <w:rFonts w:ascii="Times New Roman" w:hAnsi="Times New Roman" w:cs="Times New Roman"/>
-          <w:sz w:val="24"/>
-          <w:szCs w:val="24"/>
-        </w:rPr>
-        <w:t xml:space="preserve">, dans une première version, </w:t>
-      </w:r>
-      <w:r>
-        <w:rPr>
-          <w:rFonts w:ascii="Times New Roman" w:hAnsi="Times New Roman" w:cs="Times New Roman"/>
-          <w:sz w:val="24"/>
-          <w:szCs w:val="24"/>
-        </w:rPr>
-        <w:t>de proposer à un utilisateur d’avoir de la visibilité sur tous les vêtements qu’il aura enregistré</w:t>
-      </w:r>
-      <w:r>
-        <w:rPr>
-          <w:rFonts w:ascii="Times New Roman" w:hAnsi="Times New Roman" w:cs="Times New Roman"/>
-          <w:sz w:val="24"/>
-          <w:szCs w:val="24"/>
-        </w:rPr>
-        <w:t xml:space="preserve"> dans l’application</w:t>
-      </w:r>
-      <w:r>
-        <w:rPr>
-          <w:rFonts w:ascii="Times New Roman" w:hAnsi="Times New Roman" w:cs="Times New Roman"/>
-          <w:sz w:val="24"/>
-          <w:szCs w:val="24"/>
-        </w:rPr>
-        <w:t xml:space="preserve">, </w:t>
-      </w:r>
-      <w:r>
-        <w:rPr>
-          <w:rFonts w:ascii="Times New Roman" w:hAnsi="Times New Roman" w:cs="Times New Roman"/>
-          <w:sz w:val="24"/>
-          <w:szCs w:val="24"/>
-        </w:rPr>
-        <w:t>et de</w:t>
-      </w:r>
-      <w:r>
-        <w:rPr>
-          <w:rFonts w:ascii="Times New Roman" w:hAnsi="Times New Roman" w:cs="Times New Roman"/>
-          <w:sz w:val="24"/>
-          <w:szCs w:val="24"/>
-        </w:rPr>
-        <w:t xml:space="preserve"> lui permettre</w:t>
-      </w:r>
-      <w:r>
-        <w:rPr>
-          <w:rFonts w:ascii="Times New Roman" w:hAnsi="Times New Roman" w:cs="Times New Roman"/>
-          <w:sz w:val="24"/>
-          <w:szCs w:val="24"/>
-        </w:rPr>
-        <w:t xml:space="preserve"> les gérer</w:t>
-      </w:r>
-      <w:r>
-        <w:rPr>
-          <w:rFonts w:ascii="Times New Roman" w:hAnsi="Times New Roman" w:cs="Times New Roman"/>
-          <w:sz w:val="24"/>
-          <w:szCs w:val="24"/>
-        </w:rPr>
-        <w:t xml:space="preserve">. </w:t>
+        <w:t xml:space="preserve">Le but est, dans une première version, de proposer à un utilisateur d’avoir de la visibilité sur tous les vêtements qu’il aura enregistré dans l’application, et de lui permettre les gérer. </w:t>
       </w:r>
     </w:p>
     <w:p>
@@ -572,31 +500,7 @@
           <w:sz w:val="24"/>
           <w:szCs w:val="24"/>
         </w:rPr>
-        <w:t>Dans sa seconde version, l’application permettra de générer</w:t>
-      </w:r>
-      <w:r>
-        <w:rPr>
-          <w:rFonts w:ascii="Times New Roman" w:hAnsi="Times New Roman" w:cs="Times New Roman"/>
-          <w:sz w:val="24"/>
-          <w:szCs w:val="24"/>
-        </w:rPr>
-        <w:t xml:space="preserve"> aléatoirement</w:t>
-      </w:r>
-      <w:r>
-        <w:rPr>
-          <w:rFonts w:ascii="Times New Roman" w:hAnsi="Times New Roman" w:cs="Times New Roman"/>
-          <w:sz w:val="24"/>
-          <w:szCs w:val="24"/>
-        </w:rPr>
-        <w:t xml:space="preserve"> des tenues</w:t>
-      </w:r>
-      <w:r>
-        <w:rPr>
-          <w:rFonts w:ascii="Times New Roman" w:hAnsi="Times New Roman" w:cs="Times New Roman"/>
-          <w:sz w:val="24"/>
-          <w:szCs w:val="24"/>
-        </w:rPr>
-        <w:t xml:space="preserve"> en fonction de certains critères saisis par l’utilisateur. </w:t>
+        <w:t xml:space="preserve">Dans sa seconde version, l’application permettra de générer aléatoirement des tenues en fonction de certains critères saisis par l’utilisateur. </w:t>
       </w:r>
     </w:p>
     <w:p>
@@ -626,23 +530,7 @@
           <w:sz w:val="24"/>
           <w:szCs w:val="24"/>
         </w:rPr>
-        <w:t>L’utilisateur peut créer un compte, se connecter, créer un vêtement, visualiser la liste de ses vêtements, visualiser le détail d’un vêtement, le modifier, le supprimer, et afficher la météo</w:t>
-      </w:r>
-      <w:r>
-        <w:rPr>
-          <w:rFonts w:ascii="Times New Roman" w:hAnsi="Times New Roman" w:cs="Times New Roman"/>
-          <w:sz w:val="24"/>
-          <w:szCs w:val="24"/>
-        </w:rPr>
-        <w:t xml:space="preserve"> </w:t>
-      </w:r>
-      <w:r>
-        <w:rPr>
-          <w:rFonts w:ascii="Times New Roman" w:hAnsi="Times New Roman" w:cs="Times New Roman"/>
-          <w:sz w:val="24"/>
-          <w:szCs w:val="24"/>
-        </w:rPr>
-        <w:t>(module externe).</w:t>
+        <w:t>L’utilisateur peut créer un compte, se connecter, créer un vêtement, visualiser la liste de ses vêtements, visualiser le détail d’un vêtement, le modifier, le supprimer, et afficher la météo (module externe).</w:t>
       </w:r>
     </w:p>
     <w:p>
@@ -661,55 +549,7 @@
           <w:sz w:val="24"/>
           <w:szCs w:val="24"/>
         </w:rPr>
-        <w:t xml:space="preserve">Lors de la création du vêtement, l’utilisateur </w:t>
-      </w:r>
-      <w:r>
-        <w:rPr>
-          <w:rFonts w:ascii="Times New Roman" w:hAnsi="Times New Roman" w:cs="Times New Roman"/>
-          <w:sz w:val="24"/>
-          <w:szCs w:val="24"/>
-        </w:rPr>
-        <w:t>saisit</w:t>
-      </w:r>
-      <w:r>
-        <w:rPr>
-          <w:rFonts w:ascii="Times New Roman" w:hAnsi="Times New Roman" w:cs="Times New Roman"/>
-          <w:sz w:val="24"/>
-          <w:szCs w:val="24"/>
-        </w:rPr>
-        <w:t xml:space="preserve"> toutes les caractéristiques, et a la possibilité </w:t>
-      </w:r>
-      <w:r>
-        <w:rPr>
-          <w:rFonts w:ascii="Times New Roman" w:hAnsi="Times New Roman" w:cs="Times New Roman"/>
-          <w:sz w:val="24"/>
-          <w:szCs w:val="24"/>
-        </w:rPr>
-        <w:t>d’ajouter</w:t>
-      </w:r>
-      <w:r>
-        <w:rPr>
-          <w:rFonts w:ascii="Times New Roman" w:hAnsi="Times New Roman" w:cs="Times New Roman"/>
-          <w:sz w:val="24"/>
-          <w:szCs w:val="24"/>
-        </w:rPr>
-        <w:t xml:space="preserve"> une </w:t>
-      </w:r>
-      <w:r>
-        <w:rPr>
-          <w:rFonts w:ascii="Times New Roman" w:hAnsi="Times New Roman" w:cs="Times New Roman"/>
-          <w:sz w:val="24"/>
-          <w:szCs w:val="24"/>
-        </w:rPr>
-        <w:t>image</w:t>
-      </w:r>
-      <w:r>
-        <w:rPr>
-          <w:rFonts w:ascii="Times New Roman" w:hAnsi="Times New Roman" w:cs="Times New Roman"/>
-          <w:sz w:val="24"/>
-          <w:szCs w:val="24"/>
-        </w:rPr>
-        <w:t xml:space="preserve">. </w:t>
+        <w:t xml:space="preserve">Lors de la création du vêtement, l’utilisateur saisit toutes les caractéristiques, et a la possibilité d’ajouter une image. </w:t>
       </w:r>
     </w:p>
     <w:p>
@@ -728,7 +568,7 @@
           <w:sz w:val="24"/>
           <w:szCs w:val="24"/>
         </w:rPr>
-        <w:t xml:space="preserve">Lors de la visualisation, cette image apparait accompagnée du nom du vêtement. </w:t>
+        <w:t xml:space="preserve">Lors de la visualisation, cette image apparaît accompagnée du nom du vêtement. </w:t>
       </w:r>
     </w:p>
     <w:p>
@@ -747,39 +587,7 @@
           <w:sz w:val="24"/>
           <w:szCs w:val="24"/>
         </w:rPr>
-        <w:t xml:space="preserve">Des filtres ont été mis en place sur la page de visualisation de tous les vêtements afin de </w:t>
-      </w:r>
-      <w:r>
-        <w:rPr>
-          <w:rFonts w:ascii="Times New Roman" w:hAnsi="Times New Roman" w:cs="Times New Roman"/>
-          <w:sz w:val="24"/>
-          <w:szCs w:val="24"/>
-        </w:rPr>
-        <w:t xml:space="preserve">les </w:t>
-      </w:r>
-      <w:r>
-        <w:rPr>
-          <w:rFonts w:ascii="Times New Roman" w:hAnsi="Times New Roman" w:cs="Times New Roman"/>
-          <w:sz w:val="24"/>
-          <w:szCs w:val="24"/>
-        </w:rPr>
-        <w:t xml:space="preserve">trier </w:t>
-      </w:r>
-      <w:r>
-        <w:rPr>
-          <w:rFonts w:ascii="Times New Roman" w:hAnsi="Times New Roman" w:cs="Times New Roman"/>
-          <w:sz w:val="24"/>
-          <w:szCs w:val="24"/>
-        </w:rPr>
-        <w:t>selon divers critères</w:t>
-      </w:r>
-      <w:r>
-        <w:rPr>
-          <w:rFonts w:ascii="Times New Roman" w:hAnsi="Times New Roman" w:cs="Times New Roman"/>
-          <w:sz w:val="24"/>
-          <w:szCs w:val="24"/>
-        </w:rPr>
-        <w:t>.</w:t>
+        <w:t>Des filtres ont été mis en place sur la page de visualisation de tous les vêtements afin de les trier selon divers critères.</w:t>
       </w:r>
     </w:p>
     <w:p>
@@ -845,7 +653,7 @@
           <w:sz w:val="24"/>
           <w:szCs w:val="24"/>
         </w:rPr>
-        <w:t xml:space="preserve"> 6 et Bootstrap pour le </w:t>
+        <w:t xml:space="preserve"> 7 et Bootstrap 4 pour le </w:t>
       </w:r>
       <w:proofErr w:type="spellStart"/>
       <w:r>
@@ -908,17 +716,7 @@
           <w:sz w:val="24"/>
           <w:szCs w:val="24"/>
         </w:rPr>
-        <w:t>back-e</w:t>
-      </w:r>
-      <w:bookmarkStart w:id="1" w:name="_GoBack"/>
-      <w:bookmarkEnd w:id="1"/>
-      <w:r>
-        <w:rPr>
-          <w:rFonts w:ascii="Times New Roman" w:hAnsi="Times New Roman" w:cs="Times New Roman"/>
-          <w:sz w:val="24"/>
-          <w:szCs w:val="24"/>
-        </w:rPr>
-        <w:t>nd</w:t>
+        <w:t>back-end</w:t>
       </w:r>
       <w:proofErr w:type="spellEnd"/>
       <w:r>
@@ -964,15 +762,7 @@
           <w:sz w:val="24"/>
           <w:szCs w:val="24"/>
         </w:rPr>
-        <w:t xml:space="preserve"> comme plate-forme locale de développement</w:t>
-      </w:r>
-      <w:r>
-        <w:rPr>
-          <w:rFonts w:ascii="Times New Roman" w:hAnsi="Times New Roman" w:cs="Times New Roman"/>
-          <w:sz w:val="24"/>
-          <w:szCs w:val="24"/>
-        </w:rPr>
-        <w:t>.</w:t>
+        <w:t xml:space="preserve"> comme plate-forme locale de développement.</w:t>
       </w:r>
     </w:p>
     <w:p>
@@ -991,7 +781,7 @@
           <w:sz w:val="24"/>
           <w:szCs w:val="24"/>
         </w:rPr>
-        <w:t xml:space="preserve">L’application comporte actuellement 7 pages et deux modales, et est responsive </w:t>
+        <w:t>L’application comporte actuellement 7 pages et deux modales</w:t>
       </w:r>
       <w:r>
         <w:rPr>
@@ -999,7 +789,7 @@
           <w:sz w:val="24"/>
           <w:szCs w:val="24"/>
         </w:rPr>
-        <w:t>afin s’adapter aux différentes tailles d’écrans</w:t>
+        <w:t>. Elle</w:t>
       </w:r>
       <w:r>
         <w:rPr>
@@ -1007,23 +797,7 @@
           <w:sz w:val="24"/>
           <w:szCs w:val="24"/>
         </w:rPr>
-        <w:t xml:space="preserve"> (téléphone, tablette, ordinateur</w:t>
-      </w:r>
-      <w:r>
-        <w:rPr>
-          <w:rFonts w:ascii="Times New Roman" w:hAnsi="Times New Roman" w:cs="Times New Roman"/>
-          <w:sz w:val="24"/>
-          <w:szCs w:val="24"/>
-        </w:rPr>
-        <w:t>…</w:t>
-      </w:r>
-      <w:r>
-        <w:rPr>
-          <w:rFonts w:ascii="Times New Roman" w:hAnsi="Times New Roman" w:cs="Times New Roman"/>
-          <w:sz w:val="24"/>
-          <w:szCs w:val="24"/>
-        </w:rPr>
-        <w:t>).</w:t>
+        <w:t xml:space="preserve"> est responsive afin s’adapter aux différentes tailles d’écrans (téléphone, tablette, ordinateur…).</w:t>
       </w:r>
     </w:p>
     <w:p>
@@ -1044,6 +818,8 @@
         </w:rPr>
         <w:t xml:space="preserve"> </w:t>
       </w:r>
+      <w:bookmarkStart w:id="1" w:name="_GoBack"/>
+      <w:bookmarkEnd w:id="1"/>
     </w:p>
     <w:sectPr>
       <w:footerReference w:type="default" r:id="rId8"/>
@@ -1094,6 +870,7 @@
       <w:ind w:right="260"/>
       <w:jc w:val="right"/>
       <w:rPr>
+        <w:rFonts w:ascii="Times New Roman" w:hAnsi="Times New Roman" w:cs="Times New Roman"/>
         <w:color w:val="222A35" w:themeColor="text2" w:themeShade="80"/>
         <w:sz w:val="24"/>
         <w:szCs w:val="24"/>
@@ -1101,6 +878,7 @@
     </w:pPr>
     <w:r>
       <w:rPr>
+        <w:rFonts w:ascii="Times New Roman" w:hAnsi="Times New Roman" w:cs="Times New Roman"/>
         <w:color w:val="4DE8BE"/>
         <w:spacing w:val="60"/>
         <w:sz w:val="24"/>
@@ -1110,6 +888,7 @@
     </w:r>
     <w:r>
       <w:rPr>
+        <w:rFonts w:ascii="Times New Roman" w:hAnsi="Times New Roman" w:cs="Times New Roman"/>
         <w:color w:val="8496B0" w:themeColor="text2" w:themeTint="99"/>
         <w:sz w:val="24"/>
         <w:szCs w:val="24"/>
@@ -1118,6 +897,7 @@
     </w:r>
     <w:r>
       <w:rPr>
+        <w:rFonts w:ascii="Times New Roman" w:hAnsi="Times New Roman" w:cs="Times New Roman"/>
         <w:color w:val="323E4F" w:themeColor="text2" w:themeShade="BF"/>
         <w:sz w:val="24"/>
         <w:szCs w:val="24"/>
@@ -1126,6 +906,7 @@
     </w:r>
     <w:r>
       <w:rPr>
+        <w:rFonts w:ascii="Times New Roman" w:hAnsi="Times New Roman" w:cs="Times New Roman"/>
         <w:color w:val="323E4F" w:themeColor="text2" w:themeShade="BF"/>
         <w:sz w:val="24"/>
         <w:szCs w:val="24"/>
@@ -1134,6 +915,7 @@
     </w:r>
     <w:r>
       <w:rPr>
+        <w:rFonts w:ascii="Times New Roman" w:hAnsi="Times New Roman" w:cs="Times New Roman"/>
         <w:color w:val="323E4F" w:themeColor="text2" w:themeShade="BF"/>
         <w:sz w:val="24"/>
         <w:szCs w:val="24"/>
@@ -1142,6 +924,7 @@
     </w:r>
     <w:r>
       <w:rPr>
+        <w:rFonts w:ascii="Times New Roman" w:hAnsi="Times New Roman" w:cs="Times New Roman"/>
         <w:color w:val="323E4F" w:themeColor="text2" w:themeShade="BF"/>
         <w:sz w:val="24"/>
         <w:szCs w:val="24"/>
@@ -1150,6 +933,7 @@
     </w:r>
     <w:r>
       <w:rPr>
+        <w:rFonts w:ascii="Times New Roman" w:hAnsi="Times New Roman" w:cs="Times New Roman"/>
         <w:color w:val="323E4F" w:themeColor="text2" w:themeShade="BF"/>
         <w:sz w:val="24"/>
         <w:szCs w:val="24"/>
@@ -1158,6 +942,7 @@
     </w:r>
     <w:r>
       <w:rPr>
+        <w:rFonts w:ascii="Times New Roman" w:hAnsi="Times New Roman" w:cs="Times New Roman"/>
         <w:color w:val="323E4F" w:themeColor="text2" w:themeShade="BF"/>
         <w:sz w:val="24"/>
         <w:szCs w:val="24"/>
@@ -1166,6 +951,7 @@
     </w:r>
     <w:r>
       <w:rPr>
+        <w:rFonts w:ascii="Times New Roman" w:hAnsi="Times New Roman" w:cs="Times New Roman"/>
         <w:color w:val="323E4F" w:themeColor="text2" w:themeShade="BF"/>
         <w:sz w:val="24"/>
         <w:szCs w:val="24"/>
@@ -1174,6 +960,7 @@
     </w:r>
     <w:r>
       <w:rPr>
+        <w:rFonts w:ascii="Times New Roman" w:hAnsi="Times New Roman" w:cs="Times New Roman"/>
         <w:color w:val="323E4F" w:themeColor="text2" w:themeShade="BF"/>
         <w:sz w:val="24"/>
         <w:szCs w:val="24"/>
@@ -1182,6 +969,7 @@
     </w:r>
     <w:r>
       <w:rPr>
+        <w:rFonts w:ascii="Times New Roman" w:hAnsi="Times New Roman" w:cs="Times New Roman"/>
         <w:color w:val="323E4F" w:themeColor="text2" w:themeShade="BF"/>
         <w:sz w:val="24"/>
         <w:szCs w:val="24"/>
@@ -1190,6 +978,7 @@
     </w:r>
     <w:r>
       <w:rPr>
+        <w:rFonts w:ascii="Times New Roman" w:hAnsi="Times New Roman" w:cs="Times New Roman"/>
         <w:color w:val="323E4F" w:themeColor="text2" w:themeShade="BF"/>
         <w:sz w:val="24"/>
         <w:szCs w:val="24"/>
@@ -1198,6 +987,7 @@
     </w:r>
     <w:r>
       <w:rPr>
+        <w:rFonts w:ascii="Times New Roman" w:hAnsi="Times New Roman" w:cs="Times New Roman"/>
         <w:color w:val="323E4F" w:themeColor="text2" w:themeShade="BF"/>
         <w:sz w:val="24"/>
         <w:szCs w:val="24"/>
@@ -1208,6 +998,9 @@
   <w:p>
     <w:pPr>
       <w:pStyle w:val="Pieddepage"/>
+      <w:rPr>
+        <w:rFonts w:ascii="Times New Roman" w:hAnsi="Times New Roman" w:cs="Times New Roman"/>
+      </w:rPr>
     </w:pPr>
   </w:p>
 </w:ftr>
@@ -3079,6 +2872,28 @@
       <w:szCs w:val="24"/>
     </w:rPr>
   </w:style>
+  <w:style w:type="paragraph" w:styleId="En-tte">
+    <w:name w:val="header"/>
+    <w:basedOn w:val="Normal"/>
+    <w:link w:val="En-tteCar"/>
+    <w:uiPriority w:val="99"/>
+    <w:unhideWhenUsed/>
+    <w:rsid w:val="00D15D1E"/>
+    <w:pPr>
+      <w:tabs>
+        <w:tab w:val="center" w:pos="4536"/>
+        <w:tab w:val="right" w:pos="9072"/>
+      </w:tabs>
+      <w:spacing w:after="0" w:line="240" w:lineRule="auto"/>
+    </w:pPr>
+  </w:style>
+  <w:style w:type="character" w:customStyle="1" w:styleId="En-tteCar">
+    <w:name w:val="En-tête Car"/>
+    <w:basedOn w:val="Policepardfaut"/>
+    <w:link w:val="En-tte"/>
+    <w:uiPriority w:val="99"/>
+    <w:rsid w:val="00D15D1E"/>
+  </w:style>
 </w:styles>
 </file>
 
@@ -3245,7 +3060,6 @@
     <w:sig w:usb0="00000000" w:usb1="10000000" w:usb2="00000000" w:usb3="00000000" w:csb0="80000000" w:csb1="00000000"/>
   </w:font>
   <w:font w:name="Arial Unicode MS">
-    <w:altName w:val="Arial"/>
     <w:panose1 w:val="020B0604020202020204"/>
     <w:charset w:val="00"/>
     <w:family w:val="auto"/>
@@ -3260,13 +3074,13 @@
     <w:sig w:usb0="E0002EFF" w:usb1="C000247B" w:usb2="00000009" w:usb3="00000000" w:csb0="000001FF" w:csb1="00000000"/>
   </w:font>
   <w:font w:name="Source Sans Pro">
+    <w:altName w:val="Source Sans Pro"/>
     <w:charset w:val="00"/>
     <w:family w:val="swiss"/>
     <w:pitch w:val="variable"/>
     <w:sig w:usb0="600002F7" w:usb1="02000001" w:usb2="00000000" w:usb3="00000000" w:csb0="0000019F" w:csb1="00000000"/>
   </w:font>
   <w:font w:name="Arial">
-    <w:altName w:val="Arial Narrow"/>
     <w:panose1 w:val="020B0604020202020204"/>
     <w:charset w:val="00"/>
     <w:family w:val="swiss"/>
@@ -3304,6 +3118,7 @@
     <w:rsid w:val="00541BD5"/>
     <w:rsid w:val="0071209C"/>
     <w:rsid w:val="00966EFA"/>
+    <w:rsid w:val="00BA05AF"/>
   </w:rsids>
   <m:mathPr>
     <m:mathFont m:val="Cambria Math"/>

</xml_diff>

<commit_message>
Dossier projet corrections, création fichiers maquette html/css
</commit_message>
<xml_diff>
--- a/dossier_admin/admin/Dossier de Projet/divers/Résumé du projet.docx
+++ b/dossier_admin/admin/Dossier de Projet/divers/Résumé du projet.docx
@@ -481,7 +481,39 @@
           <w:sz w:val="24"/>
           <w:szCs w:val="24"/>
         </w:rPr>
-        <w:t xml:space="preserve">Le but est, dans une première version, de proposer à un utilisateur d’avoir de la visibilité sur tous les vêtements qu’il aura enregistré dans l’application, et de lui permettre les gérer. </w:t>
+        <w:t>Le but est, dans une première version, de proposer à un utilisateur d’avoir de la visibilité sur tous les vêtements qu’il aura enregistré</w:t>
+      </w:r>
+      <w:r>
+        <w:rPr>
+          <w:rFonts w:ascii="Times New Roman" w:hAnsi="Times New Roman" w:cs="Times New Roman"/>
+          <w:sz w:val="24"/>
+          <w:szCs w:val="24"/>
+        </w:rPr>
+        <w:t>s</w:t>
+      </w:r>
+      <w:r>
+        <w:rPr>
+          <w:rFonts w:ascii="Times New Roman" w:hAnsi="Times New Roman" w:cs="Times New Roman"/>
+          <w:sz w:val="24"/>
+          <w:szCs w:val="24"/>
+        </w:rPr>
+        <w:t xml:space="preserve"> dans l’application, et de lui permettre </w:t>
+      </w:r>
+      <w:r>
+        <w:rPr>
+          <w:rFonts w:ascii="Times New Roman" w:hAnsi="Times New Roman" w:cs="Times New Roman"/>
+          <w:sz w:val="24"/>
+          <w:szCs w:val="24"/>
+        </w:rPr>
+        <w:t xml:space="preserve">de </w:t>
+      </w:r>
+      <w:r>
+        <w:rPr>
+          <w:rFonts w:ascii="Times New Roman" w:hAnsi="Times New Roman" w:cs="Times New Roman"/>
+          <w:sz w:val="24"/>
+          <w:szCs w:val="24"/>
+        </w:rPr>
+        <w:t xml:space="preserve">les gérer. </w:t>
       </w:r>
     </w:p>
     <w:p>
@@ -530,12 +562,32 @@
           <w:sz w:val="24"/>
           <w:szCs w:val="24"/>
         </w:rPr>
-        <w:t>L’utilisateur peut créer un compte, se connecter, créer un vêtement, visualiser la liste de ses vêtements, visualiser le détail d’un vêtement, le modifier, le supprimer, et afficher la météo (module externe).</w:t>
+        <w:t xml:space="preserve">L’utilisateur </w:t>
+      </w:r>
+      <w:r>
+        <w:rPr>
+          <w:rFonts w:ascii="Times New Roman" w:hAnsi="Times New Roman" w:cs="Times New Roman"/>
+          <w:sz w:val="24"/>
+          <w:szCs w:val="24"/>
+        </w:rPr>
+        <w:t>aura accès aux fonctionnalités suivantes :</w:t>
+      </w:r>
+      <w:r>
+        <w:rPr>
+          <w:rFonts w:ascii="Times New Roman" w:hAnsi="Times New Roman" w:cs="Times New Roman"/>
+          <w:sz w:val="24"/>
+          <w:szCs w:val="24"/>
+        </w:rPr>
+        <w:t xml:space="preserve"> </w:t>
       </w:r>
     </w:p>
     <w:p>
       <w:pPr>
         <w:pStyle w:val="Corps"/>
+        <w:numPr>
+          <w:ilvl w:val="0"/>
+          <w:numId w:val="13"/>
+        </w:numPr>
         <w:jc w:val="both"/>
         <w:rPr>
           <w:rFonts w:ascii="Times New Roman" w:hAnsi="Times New Roman" w:cs="Times New Roman"/>
@@ -543,18 +595,32 @@
           <w:szCs w:val="24"/>
         </w:rPr>
       </w:pPr>
-      <w:r>
-        <w:rPr>
-          <w:rFonts w:ascii="Times New Roman" w:hAnsi="Times New Roman" w:cs="Times New Roman"/>
-          <w:sz w:val="24"/>
-          <w:szCs w:val="24"/>
-        </w:rPr>
-        <w:t xml:space="preserve">Lors de la création du vêtement, l’utilisateur saisit toutes les caractéristiques, et a la possibilité d’ajouter une image. </w:t>
+      <w:proofErr w:type="gramStart"/>
+      <w:r>
+        <w:rPr>
+          <w:rFonts w:ascii="Times New Roman" w:hAnsi="Times New Roman" w:cs="Times New Roman"/>
+          <w:sz w:val="24"/>
+          <w:szCs w:val="24"/>
+        </w:rPr>
+        <w:t>créer</w:t>
+      </w:r>
+      <w:proofErr w:type="gramEnd"/>
+      <w:r>
+        <w:rPr>
+          <w:rFonts w:ascii="Times New Roman" w:hAnsi="Times New Roman" w:cs="Times New Roman"/>
+          <w:sz w:val="24"/>
+          <w:szCs w:val="24"/>
+        </w:rPr>
+        <w:t xml:space="preserve"> un compte, </w:t>
       </w:r>
     </w:p>
     <w:p>
       <w:pPr>
         <w:pStyle w:val="Corps"/>
+        <w:numPr>
+          <w:ilvl w:val="0"/>
+          <w:numId w:val="13"/>
+        </w:numPr>
         <w:jc w:val="both"/>
         <w:rPr>
           <w:rFonts w:ascii="Times New Roman" w:hAnsi="Times New Roman" w:cs="Times New Roman"/>
@@ -562,18 +628,32 @@
           <w:szCs w:val="24"/>
         </w:rPr>
       </w:pPr>
-      <w:r>
-        <w:rPr>
-          <w:rFonts w:ascii="Times New Roman" w:hAnsi="Times New Roman" w:cs="Times New Roman"/>
-          <w:sz w:val="24"/>
-          <w:szCs w:val="24"/>
-        </w:rPr>
-        <w:t xml:space="preserve">Lors de la visualisation, cette image apparaît accompagnée du nom du vêtement. </w:t>
+      <w:proofErr w:type="gramStart"/>
+      <w:r>
+        <w:rPr>
+          <w:rFonts w:ascii="Times New Roman" w:hAnsi="Times New Roman" w:cs="Times New Roman"/>
+          <w:sz w:val="24"/>
+          <w:szCs w:val="24"/>
+        </w:rPr>
+        <w:t>se</w:t>
+      </w:r>
+      <w:proofErr w:type="gramEnd"/>
+      <w:r>
+        <w:rPr>
+          <w:rFonts w:ascii="Times New Roman" w:hAnsi="Times New Roman" w:cs="Times New Roman"/>
+          <w:sz w:val="24"/>
+          <w:szCs w:val="24"/>
+        </w:rPr>
+        <w:t xml:space="preserve"> connecter, </w:t>
       </w:r>
     </w:p>
     <w:p>
       <w:pPr>
         <w:pStyle w:val="Corps"/>
+        <w:numPr>
+          <w:ilvl w:val="0"/>
+          <w:numId w:val="13"/>
+        </w:numPr>
         <w:jc w:val="both"/>
         <w:rPr>
           <w:rFonts w:ascii="Times New Roman" w:hAnsi="Times New Roman" w:cs="Times New Roman"/>
@@ -581,18 +661,32 @@
           <w:szCs w:val="24"/>
         </w:rPr>
       </w:pPr>
-      <w:r>
-        <w:rPr>
-          <w:rFonts w:ascii="Times New Roman" w:hAnsi="Times New Roman" w:cs="Times New Roman"/>
-          <w:sz w:val="24"/>
-          <w:szCs w:val="24"/>
-        </w:rPr>
-        <w:t>Des filtres ont été mis en place sur la page de visualisation de tous les vêtements afin de les trier selon divers critères.</w:t>
+      <w:proofErr w:type="gramStart"/>
+      <w:r>
+        <w:rPr>
+          <w:rFonts w:ascii="Times New Roman" w:hAnsi="Times New Roman" w:cs="Times New Roman"/>
+          <w:sz w:val="24"/>
+          <w:szCs w:val="24"/>
+        </w:rPr>
+        <w:t>créer</w:t>
+      </w:r>
+      <w:proofErr w:type="gramEnd"/>
+      <w:r>
+        <w:rPr>
+          <w:rFonts w:ascii="Times New Roman" w:hAnsi="Times New Roman" w:cs="Times New Roman"/>
+          <w:sz w:val="24"/>
+          <w:szCs w:val="24"/>
+        </w:rPr>
+        <w:t xml:space="preserve"> un vêtement, </w:t>
       </w:r>
     </w:p>
     <w:p>
       <w:pPr>
         <w:pStyle w:val="Corps"/>
+        <w:numPr>
+          <w:ilvl w:val="0"/>
+          <w:numId w:val="13"/>
+        </w:numPr>
         <w:jc w:val="both"/>
         <w:rPr>
           <w:rFonts w:ascii="Times New Roman" w:hAnsi="Times New Roman" w:cs="Times New Roman"/>
@@ -600,10 +694,32 @@
           <w:szCs w:val="24"/>
         </w:rPr>
       </w:pPr>
+      <w:proofErr w:type="gramStart"/>
+      <w:r>
+        <w:rPr>
+          <w:rFonts w:ascii="Times New Roman" w:hAnsi="Times New Roman" w:cs="Times New Roman"/>
+          <w:sz w:val="24"/>
+          <w:szCs w:val="24"/>
+        </w:rPr>
+        <w:t>visualiser</w:t>
+      </w:r>
+      <w:proofErr w:type="gramEnd"/>
+      <w:r>
+        <w:rPr>
+          <w:rFonts w:ascii="Times New Roman" w:hAnsi="Times New Roman" w:cs="Times New Roman"/>
+          <w:sz w:val="24"/>
+          <w:szCs w:val="24"/>
+        </w:rPr>
+        <w:t xml:space="preserve"> la liste de ses vêtements, </w:t>
+      </w:r>
     </w:p>
     <w:p>
       <w:pPr>
         <w:pStyle w:val="Corps"/>
+        <w:numPr>
+          <w:ilvl w:val="0"/>
+          <w:numId w:val="13"/>
+        </w:numPr>
         <w:jc w:val="both"/>
         <w:rPr>
           <w:rFonts w:ascii="Times New Roman" w:hAnsi="Times New Roman" w:cs="Times New Roman"/>
@@ -611,126 +727,32 @@
           <w:szCs w:val="24"/>
         </w:rPr>
       </w:pPr>
-      <w:r>
-        <w:rPr>
-          <w:rFonts w:ascii="Times New Roman" w:hAnsi="Times New Roman" w:cs="Times New Roman"/>
-          <w:sz w:val="24"/>
-          <w:szCs w:val="24"/>
-        </w:rPr>
-        <w:t xml:space="preserve">Pour développer cette application, j’ai utilisé les </w:t>
-      </w:r>
-      <w:proofErr w:type="spellStart"/>
-      <w:r>
-        <w:rPr>
-          <w:rFonts w:ascii="Times New Roman" w:hAnsi="Times New Roman" w:cs="Times New Roman"/>
-          <w:sz w:val="24"/>
-          <w:szCs w:val="24"/>
-        </w:rPr>
-        <w:t>frameworks</w:t>
-      </w:r>
-      <w:proofErr w:type="spellEnd"/>
-      <w:r>
-        <w:rPr>
-          <w:rFonts w:ascii="Times New Roman" w:hAnsi="Times New Roman" w:cs="Times New Roman"/>
-          <w:sz w:val="24"/>
-          <w:szCs w:val="24"/>
-        </w:rPr>
-        <w:t xml:space="preserve"> </w:t>
-      </w:r>
-      <w:proofErr w:type="spellStart"/>
-      <w:r>
-        <w:rPr>
-          <w:rFonts w:ascii="Times New Roman" w:hAnsi="Times New Roman" w:cs="Times New Roman"/>
-          <w:sz w:val="24"/>
-          <w:szCs w:val="24"/>
-        </w:rPr>
-        <w:t>Angular</w:t>
-      </w:r>
-      <w:proofErr w:type="spellEnd"/>
-      <w:r>
-        <w:rPr>
-          <w:rFonts w:ascii="Times New Roman" w:hAnsi="Times New Roman" w:cs="Times New Roman"/>
-          <w:sz w:val="24"/>
-          <w:szCs w:val="24"/>
-        </w:rPr>
-        <w:t xml:space="preserve"> 7 et Bootstrap 4 pour le </w:t>
-      </w:r>
-      <w:proofErr w:type="spellStart"/>
-      <w:r>
-        <w:rPr>
-          <w:rFonts w:ascii="Times New Roman" w:hAnsi="Times New Roman" w:cs="Times New Roman"/>
-          <w:sz w:val="24"/>
-          <w:szCs w:val="24"/>
-        </w:rPr>
-        <w:t>front-end</w:t>
-      </w:r>
-      <w:proofErr w:type="spellEnd"/>
-      <w:r>
-        <w:rPr>
-          <w:rFonts w:ascii="Times New Roman" w:hAnsi="Times New Roman" w:cs="Times New Roman"/>
-          <w:sz w:val="24"/>
-          <w:szCs w:val="24"/>
-        </w:rPr>
-        <w:t xml:space="preserve">, </w:t>
-      </w:r>
-      <w:proofErr w:type="spellStart"/>
-      <w:r>
-        <w:rPr>
-          <w:rFonts w:ascii="Times New Roman" w:hAnsi="Times New Roman" w:cs="Times New Roman"/>
-          <w:sz w:val="24"/>
-          <w:szCs w:val="24"/>
-        </w:rPr>
-        <w:t>NodeJs</w:t>
-      </w:r>
-      <w:proofErr w:type="spellEnd"/>
-      <w:r>
-        <w:rPr>
-          <w:rFonts w:ascii="Times New Roman" w:hAnsi="Times New Roman" w:cs="Times New Roman"/>
-          <w:sz w:val="24"/>
-          <w:szCs w:val="24"/>
-        </w:rPr>
-        <w:t xml:space="preserve"> avec le </w:t>
-      </w:r>
-      <w:proofErr w:type="spellStart"/>
-      <w:r>
-        <w:rPr>
-          <w:rFonts w:ascii="Times New Roman" w:hAnsi="Times New Roman" w:cs="Times New Roman"/>
-          <w:sz w:val="24"/>
-          <w:szCs w:val="24"/>
-        </w:rPr>
-        <w:t>framework</w:t>
-      </w:r>
-      <w:proofErr w:type="spellEnd"/>
-      <w:r>
-        <w:rPr>
-          <w:rFonts w:ascii="Times New Roman" w:hAnsi="Times New Roman" w:cs="Times New Roman"/>
-          <w:sz w:val="24"/>
-          <w:szCs w:val="24"/>
-        </w:rPr>
-        <w:t xml:space="preserve"> Express pour le </w:t>
-      </w:r>
-      <w:proofErr w:type="spellStart"/>
-      <w:r>
-        <w:rPr>
-          <w:rFonts w:ascii="Times New Roman" w:hAnsi="Times New Roman" w:cs="Times New Roman"/>
-          <w:sz w:val="24"/>
-          <w:szCs w:val="24"/>
-        </w:rPr>
-        <w:t>back-end</w:t>
-      </w:r>
-      <w:proofErr w:type="spellEnd"/>
-      <w:r>
-        <w:rPr>
-          <w:rFonts w:ascii="Times New Roman" w:hAnsi="Times New Roman" w:cs="Times New Roman"/>
-          <w:sz w:val="24"/>
-          <w:szCs w:val="24"/>
-        </w:rPr>
-        <w:t>, et le système de gestion de base de données MySQL.</w:t>
+      <w:proofErr w:type="gramStart"/>
+      <w:r>
+        <w:rPr>
+          <w:rFonts w:ascii="Times New Roman" w:hAnsi="Times New Roman" w:cs="Times New Roman"/>
+          <w:sz w:val="24"/>
+          <w:szCs w:val="24"/>
+        </w:rPr>
+        <w:t>visualiser</w:t>
+      </w:r>
+      <w:proofErr w:type="gramEnd"/>
+      <w:r>
+        <w:rPr>
+          <w:rFonts w:ascii="Times New Roman" w:hAnsi="Times New Roman" w:cs="Times New Roman"/>
+          <w:sz w:val="24"/>
+          <w:szCs w:val="24"/>
+        </w:rPr>
+        <w:t xml:space="preserve"> le détail d’un vêtement, </w:t>
       </w:r>
     </w:p>
     <w:p>
       <w:pPr>
         <w:pStyle w:val="Corps"/>
+        <w:numPr>
+          <w:ilvl w:val="0"/>
+          <w:numId w:val="13"/>
+        </w:numPr>
         <w:jc w:val="both"/>
         <w:rPr>
           <w:rFonts w:ascii="Times New Roman" w:hAnsi="Times New Roman" w:cs="Times New Roman"/>
@@ -738,36 +760,32 @@
           <w:szCs w:val="24"/>
         </w:rPr>
       </w:pPr>
-      <w:r>
-        <w:rPr>
-          <w:rFonts w:ascii="Times New Roman" w:hAnsi="Times New Roman" w:cs="Times New Roman"/>
-          <w:sz w:val="24"/>
-          <w:szCs w:val="24"/>
-        </w:rPr>
-        <w:t xml:space="preserve">J’ai utilisé l’IDE Visual Studio Code et je me suis appuyée sur </w:t>
-      </w:r>
-      <w:proofErr w:type="spellStart"/>
-      <w:r>
-        <w:rPr>
-          <w:rFonts w:ascii="Times New Roman" w:hAnsi="Times New Roman" w:cs="Times New Roman"/>
-          <w:sz w:val="24"/>
-          <w:szCs w:val="24"/>
-        </w:rPr>
-        <w:t>Xampp</w:t>
-      </w:r>
-      <w:proofErr w:type="spellEnd"/>
-      <w:r>
-        <w:rPr>
-          <w:rFonts w:ascii="Times New Roman" w:hAnsi="Times New Roman" w:cs="Times New Roman"/>
-          <w:sz w:val="24"/>
-          <w:szCs w:val="24"/>
-        </w:rPr>
-        <w:t xml:space="preserve"> comme plate-forme locale de développement.</w:t>
+      <w:proofErr w:type="gramStart"/>
+      <w:r>
+        <w:rPr>
+          <w:rFonts w:ascii="Times New Roman" w:hAnsi="Times New Roman" w:cs="Times New Roman"/>
+          <w:sz w:val="24"/>
+          <w:szCs w:val="24"/>
+        </w:rPr>
+        <w:t>le</w:t>
+      </w:r>
+      <w:proofErr w:type="gramEnd"/>
+      <w:r>
+        <w:rPr>
+          <w:rFonts w:ascii="Times New Roman" w:hAnsi="Times New Roman" w:cs="Times New Roman"/>
+          <w:sz w:val="24"/>
+          <w:szCs w:val="24"/>
+        </w:rPr>
+        <w:t xml:space="preserve"> modifier, </w:t>
       </w:r>
     </w:p>
     <w:p>
       <w:pPr>
         <w:pStyle w:val="Corps"/>
+        <w:numPr>
+          <w:ilvl w:val="0"/>
+          <w:numId w:val="13"/>
+        </w:numPr>
         <w:jc w:val="both"/>
         <w:rPr>
           <w:rFonts w:ascii="Times New Roman" w:hAnsi="Times New Roman" w:cs="Times New Roman"/>
@@ -775,29 +793,355 @@
           <w:szCs w:val="24"/>
         </w:rPr>
       </w:pPr>
-      <w:r>
-        <w:rPr>
-          <w:rFonts w:ascii="Times New Roman" w:hAnsi="Times New Roman" w:cs="Times New Roman"/>
-          <w:sz w:val="24"/>
-          <w:szCs w:val="24"/>
-        </w:rPr>
-        <w:t>L’application comporte actuellement 7 pages et deux modales</w:t>
-      </w:r>
-      <w:r>
-        <w:rPr>
-          <w:rFonts w:ascii="Times New Roman" w:hAnsi="Times New Roman" w:cs="Times New Roman"/>
-          <w:sz w:val="24"/>
-          <w:szCs w:val="24"/>
-        </w:rPr>
-        <w:t>. Elle</w:t>
-      </w:r>
-      <w:r>
-        <w:rPr>
-          <w:rFonts w:ascii="Times New Roman" w:hAnsi="Times New Roman" w:cs="Times New Roman"/>
-          <w:sz w:val="24"/>
-          <w:szCs w:val="24"/>
-        </w:rPr>
-        <w:t xml:space="preserve"> est responsive afin s’adapter aux différentes tailles d’écrans (téléphone, tablette, ordinateur…).</w:t>
+      <w:proofErr w:type="gramStart"/>
+      <w:r>
+        <w:rPr>
+          <w:rFonts w:ascii="Times New Roman" w:hAnsi="Times New Roman" w:cs="Times New Roman"/>
+          <w:sz w:val="24"/>
+          <w:szCs w:val="24"/>
+        </w:rPr>
+        <w:t>le</w:t>
+      </w:r>
+      <w:proofErr w:type="gramEnd"/>
+      <w:r>
+        <w:rPr>
+          <w:rFonts w:ascii="Times New Roman" w:hAnsi="Times New Roman" w:cs="Times New Roman"/>
+          <w:sz w:val="24"/>
+          <w:szCs w:val="24"/>
+        </w:rPr>
+        <w:t xml:space="preserve"> supprimer, </w:t>
+      </w:r>
+    </w:p>
+    <w:p>
+      <w:pPr>
+        <w:pStyle w:val="Corps"/>
+        <w:numPr>
+          <w:ilvl w:val="0"/>
+          <w:numId w:val="13"/>
+        </w:numPr>
+        <w:jc w:val="both"/>
+        <w:rPr>
+          <w:rFonts w:ascii="Times New Roman" w:hAnsi="Times New Roman" w:cs="Times New Roman"/>
+          <w:sz w:val="24"/>
+          <w:szCs w:val="24"/>
+        </w:rPr>
+      </w:pPr>
+      <w:proofErr w:type="gramStart"/>
+      <w:r>
+        <w:rPr>
+          <w:rFonts w:ascii="Times New Roman" w:hAnsi="Times New Roman" w:cs="Times New Roman"/>
+          <w:sz w:val="24"/>
+          <w:szCs w:val="24"/>
+        </w:rPr>
+        <w:t>afficher</w:t>
+      </w:r>
+      <w:proofErr w:type="gramEnd"/>
+      <w:r>
+        <w:rPr>
+          <w:rFonts w:ascii="Times New Roman" w:hAnsi="Times New Roman" w:cs="Times New Roman"/>
+          <w:sz w:val="24"/>
+          <w:szCs w:val="24"/>
+        </w:rPr>
+        <w:t xml:space="preserve"> la météo (module externe).</w:t>
+      </w:r>
+    </w:p>
+    <w:p>
+      <w:pPr>
+        <w:pStyle w:val="Corps"/>
+        <w:jc w:val="both"/>
+        <w:rPr>
+          <w:rFonts w:ascii="Times New Roman" w:hAnsi="Times New Roman" w:cs="Times New Roman"/>
+          <w:sz w:val="24"/>
+          <w:szCs w:val="24"/>
+        </w:rPr>
+      </w:pPr>
+      <w:r>
+        <w:rPr>
+          <w:rFonts w:ascii="Times New Roman" w:hAnsi="Times New Roman" w:cs="Times New Roman"/>
+          <w:sz w:val="24"/>
+          <w:szCs w:val="24"/>
+        </w:rPr>
+        <w:t xml:space="preserve">Lors de la création du vêtement, l’utilisateur saisit toutes les caractéristiques, et a la possibilité d’ajouter une image. </w:t>
+      </w:r>
+    </w:p>
+    <w:p>
+      <w:pPr>
+        <w:pStyle w:val="Corps"/>
+        <w:jc w:val="both"/>
+        <w:rPr>
+          <w:rFonts w:ascii="Times New Roman" w:hAnsi="Times New Roman" w:cs="Times New Roman"/>
+          <w:sz w:val="24"/>
+          <w:szCs w:val="24"/>
+        </w:rPr>
+      </w:pPr>
+      <w:r>
+        <w:rPr>
+          <w:rFonts w:ascii="Times New Roman" w:hAnsi="Times New Roman" w:cs="Times New Roman"/>
+          <w:sz w:val="24"/>
+          <w:szCs w:val="24"/>
+        </w:rPr>
+        <w:t>Lors de la visualisation, cette image apparaît</w:t>
+      </w:r>
+      <w:r>
+        <w:rPr>
+          <w:rFonts w:ascii="Times New Roman" w:hAnsi="Times New Roman" w:cs="Times New Roman"/>
+          <w:sz w:val="24"/>
+          <w:szCs w:val="24"/>
+        </w:rPr>
+        <w:t>,</w:t>
+      </w:r>
+      <w:r>
+        <w:rPr>
+          <w:rFonts w:ascii="Times New Roman" w:hAnsi="Times New Roman" w:cs="Times New Roman"/>
+          <w:sz w:val="24"/>
+          <w:szCs w:val="24"/>
+        </w:rPr>
+        <w:t xml:space="preserve"> accompagnée du nom du vêtement. </w:t>
+      </w:r>
+    </w:p>
+    <w:p>
+      <w:pPr>
+        <w:pStyle w:val="Corps"/>
+        <w:jc w:val="both"/>
+        <w:rPr>
+          <w:rFonts w:ascii="Times New Roman" w:hAnsi="Times New Roman" w:cs="Times New Roman"/>
+          <w:sz w:val="24"/>
+          <w:szCs w:val="24"/>
+        </w:rPr>
+      </w:pPr>
+      <w:r>
+        <w:rPr>
+          <w:rFonts w:ascii="Times New Roman" w:hAnsi="Times New Roman" w:cs="Times New Roman"/>
+          <w:sz w:val="24"/>
+          <w:szCs w:val="24"/>
+        </w:rPr>
+        <w:t>Des filtres ont été mis en place sur la page de visualisation de tous les vêtements afin de les trier selon divers critères.</w:t>
+      </w:r>
+    </w:p>
+    <w:p>
+      <w:pPr>
+        <w:pStyle w:val="Corps"/>
+        <w:jc w:val="both"/>
+        <w:rPr>
+          <w:rFonts w:ascii="Times New Roman" w:hAnsi="Times New Roman" w:cs="Times New Roman"/>
+          <w:sz w:val="24"/>
+          <w:szCs w:val="24"/>
+        </w:rPr>
+      </w:pPr>
+    </w:p>
+    <w:p>
+      <w:pPr>
+        <w:pStyle w:val="Corps"/>
+        <w:jc w:val="both"/>
+        <w:rPr>
+          <w:rFonts w:ascii="Times New Roman" w:hAnsi="Times New Roman" w:cs="Times New Roman"/>
+          <w:sz w:val="24"/>
+          <w:szCs w:val="24"/>
+        </w:rPr>
+      </w:pPr>
+      <w:r>
+        <w:rPr>
+          <w:rFonts w:ascii="Times New Roman" w:hAnsi="Times New Roman" w:cs="Times New Roman"/>
+          <w:sz w:val="24"/>
+          <w:szCs w:val="24"/>
+        </w:rPr>
+        <w:t xml:space="preserve">Pour développer cette application, j’ai utilisé les </w:t>
+      </w:r>
+      <w:proofErr w:type="spellStart"/>
+      <w:r>
+        <w:rPr>
+          <w:rFonts w:ascii="Times New Roman" w:hAnsi="Times New Roman" w:cs="Times New Roman"/>
+          <w:sz w:val="24"/>
+          <w:szCs w:val="24"/>
+        </w:rPr>
+        <w:t>frameworks</w:t>
+      </w:r>
+      <w:proofErr w:type="spellEnd"/>
+      <w:r>
+        <w:rPr>
+          <w:rFonts w:ascii="Times New Roman" w:hAnsi="Times New Roman" w:cs="Times New Roman"/>
+          <w:sz w:val="24"/>
+          <w:szCs w:val="24"/>
+        </w:rPr>
+        <w:t xml:space="preserve"> </w:t>
+      </w:r>
+      <w:proofErr w:type="spellStart"/>
+      <w:r>
+        <w:rPr>
+          <w:rFonts w:ascii="Times New Roman" w:hAnsi="Times New Roman" w:cs="Times New Roman"/>
+          <w:sz w:val="24"/>
+          <w:szCs w:val="24"/>
+        </w:rPr>
+        <w:t>Angular</w:t>
+      </w:r>
+      <w:proofErr w:type="spellEnd"/>
+      <w:r>
+        <w:rPr>
+          <w:rFonts w:ascii="Times New Roman" w:hAnsi="Times New Roman" w:cs="Times New Roman"/>
+          <w:sz w:val="24"/>
+          <w:szCs w:val="24"/>
+        </w:rPr>
+        <w:t xml:space="preserve"> 7 et Bootstrap 4 pour le </w:t>
+      </w:r>
+      <w:proofErr w:type="spellStart"/>
+      <w:r>
+        <w:rPr>
+          <w:rFonts w:ascii="Times New Roman" w:hAnsi="Times New Roman" w:cs="Times New Roman"/>
+          <w:sz w:val="24"/>
+          <w:szCs w:val="24"/>
+        </w:rPr>
+        <w:t>front-end</w:t>
+      </w:r>
+      <w:proofErr w:type="spellEnd"/>
+      <w:r>
+        <w:rPr>
+          <w:rFonts w:ascii="Times New Roman" w:hAnsi="Times New Roman" w:cs="Times New Roman"/>
+          <w:sz w:val="24"/>
+          <w:szCs w:val="24"/>
+        </w:rPr>
+        <w:t xml:space="preserve">, </w:t>
+      </w:r>
+      <w:proofErr w:type="spellStart"/>
+      <w:r>
+        <w:rPr>
+          <w:rFonts w:ascii="Times New Roman" w:hAnsi="Times New Roman" w:cs="Times New Roman"/>
+          <w:sz w:val="24"/>
+          <w:szCs w:val="24"/>
+        </w:rPr>
+        <w:t>NodeJs</w:t>
+      </w:r>
+      <w:proofErr w:type="spellEnd"/>
+      <w:r>
+        <w:rPr>
+          <w:rFonts w:ascii="Times New Roman" w:hAnsi="Times New Roman" w:cs="Times New Roman"/>
+          <w:sz w:val="24"/>
+          <w:szCs w:val="24"/>
+        </w:rPr>
+        <w:t xml:space="preserve"> avec le </w:t>
+      </w:r>
+      <w:proofErr w:type="spellStart"/>
+      <w:r>
+        <w:rPr>
+          <w:rFonts w:ascii="Times New Roman" w:hAnsi="Times New Roman" w:cs="Times New Roman"/>
+          <w:sz w:val="24"/>
+          <w:szCs w:val="24"/>
+        </w:rPr>
+        <w:t>framework</w:t>
+      </w:r>
+      <w:proofErr w:type="spellEnd"/>
+      <w:r>
+        <w:rPr>
+          <w:rFonts w:ascii="Times New Roman" w:hAnsi="Times New Roman" w:cs="Times New Roman"/>
+          <w:sz w:val="24"/>
+          <w:szCs w:val="24"/>
+        </w:rPr>
+        <w:t xml:space="preserve"> Express pour le </w:t>
+      </w:r>
+      <w:proofErr w:type="spellStart"/>
+      <w:r>
+        <w:rPr>
+          <w:rFonts w:ascii="Times New Roman" w:hAnsi="Times New Roman" w:cs="Times New Roman"/>
+          <w:sz w:val="24"/>
+          <w:szCs w:val="24"/>
+        </w:rPr>
+        <w:t>back-end</w:t>
+      </w:r>
+      <w:proofErr w:type="spellEnd"/>
+      <w:r>
+        <w:rPr>
+          <w:rFonts w:ascii="Times New Roman" w:hAnsi="Times New Roman" w:cs="Times New Roman"/>
+          <w:sz w:val="24"/>
+          <w:szCs w:val="24"/>
+        </w:rPr>
+        <w:t>, et le système de gestion de base de données MySQL.</w:t>
+      </w:r>
+    </w:p>
+    <w:p>
+      <w:pPr>
+        <w:pStyle w:val="Corps"/>
+        <w:jc w:val="both"/>
+        <w:rPr>
+          <w:rFonts w:ascii="Times New Roman" w:hAnsi="Times New Roman" w:cs="Times New Roman"/>
+          <w:sz w:val="24"/>
+          <w:szCs w:val="24"/>
+        </w:rPr>
+      </w:pPr>
+      <w:r>
+        <w:rPr>
+          <w:rFonts w:ascii="Times New Roman" w:hAnsi="Times New Roman" w:cs="Times New Roman"/>
+          <w:sz w:val="24"/>
+          <w:szCs w:val="24"/>
+        </w:rPr>
+        <w:t xml:space="preserve">J’ai utilisé l’IDE Visual Studio Code et je me suis appuyée sur </w:t>
+      </w:r>
+      <w:proofErr w:type="spellStart"/>
+      <w:r>
+        <w:rPr>
+          <w:rFonts w:ascii="Times New Roman" w:hAnsi="Times New Roman" w:cs="Times New Roman"/>
+          <w:sz w:val="24"/>
+          <w:szCs w:val="24"/>
+        </w:rPr>
+        <w:t>Xampp</w:t>
+      </w:r>
+      <w:proofErr w:type="spellEnd"/>
+      <w:r>
+        <w:rPr>
+          <w:rFonts w:ascii="Times New Roman" w:hAnsi="Times New Roman" w:cs="Times New Roman"/>
+          <w:sz w:val="24"/>
+          <w:szCs w:val="24"/>
+        </w:rPr>
+        <w:t xml:space="preserve"> comme plate-forme locale de développement.</w:t>
+      </w:r>
+    </w:p>
+    <w:p>
+      <w:pPr>
+        <w:pStyle w:val="Corps"/>
+        <w:jc w:val="both"/>
+        <w:rPr>
+          <w:rFonts w:ascii="Times New Roman" w:hAnsi="Times New Roman" w:cs="Times New Roman"/>
+          <w:sz w:val="24"/>
+          <w:szCs w:val="24"/>
+        </w:rPr>
+      </w:pPr>
+      <w:r>
+        <w:rPr>
+          <w:rFonts w:ascii="Times New Roman" w:hAnsi="Times New Roman" w:cs="Times New Roman"/>
+          <w:sz w:val="24"/>
+          <w:szCs w:val="24"/>
+        </w:rPr>
+        <w:t xml:space="preserve">L’application comporte actuellement </w:t>
+      </w:r>
+      <w:r>
+        <w:rPr>
+          <w:rFonts w:ascii="Times New Roman" w:hAnsi="Times New Roman" w:cs="Times New Roman"/>
+          <w:sz w:val="24"/>
+          <w:szCs w:val="24"/>
+        </w:rPr>
+        <w:t>sept</w:t>
+      </w:r>
+      <w:r>
+        <w:rPr>
+          <w:rFonts w:ascii="Times New Roman" w:hAnsi="Times New Roman" w:cs="Times New Roman"/>
+          <w:sz w:val="24"/>
+          <w:szCs w:val="24"/>
+        </w:rPr>
+        <w:t xml:space="preserve"> pages et deux modales</w:t>
+      </w:r>
+      <w:r>
+        <w:rPr>
+          <w:rFonts w:ascii="Times New Roman" w:hAnsi="Times New Roman" w:cs="Times New Roman"/>
+          <w:sz w:val="24"/>
+          <w:szCs w:val="24"/>
+        </w:rPr>
+        <w:t xml:space="preserve">. Elle </w:t>
+      </w:r>
+      <w:r>
+        <w:rPr>
+          <w:rFonts w:ascii="Times New Roman" w:hAnsi="Times New Roman" w:cs="Times New Roman"/>
+          <w:sz w:val="24"/>
+          <w:szCs w:val="24"/>
+        </w:rPr>
+        <w:t>est responsive afin s’adapter aux différentes tailles d’écrans (téléphone, tablette, ordinateur…).</w:t>
       </w:r>
     </w:p>
     <w:p>
@@ -3118,6 +3462,7 @@
     <w:rsid w:val="00541BD5"/>
     <w:rsid w:val="0071209C"/>
     <w:rsid w:val="00966EFA"/>
+    <w:rsid w:val="00A51C93"/>
     <w:rsid w:val="00BA05AF"/>
   </w:rsids>
   <m:mathPr>

</xml_diff>